<commit_message>
Edit CRS with documents links
</commit_message>
<xml_diff>
--- a/CI List.docx
+++ b/CI List.docx
@@ -23,12 +23,6 @@
         <w:gridCol w:w="3990"/>
       </w:tblGrid>
       <w:tr>
-        <w:tblPrEx>
-          <w:tblCellMar>
-            <w:top w:w="0" w:type="dxa"/>
-            <w:bottom w:w="0" w:type="dxa"/>
-          </w:tblCellMar>
-        </w:tblPrEx>
         <w:trPr>
           <w:trHeight w:val="684"/>
         </w:trPr>
@@ -114,8 +108,6 @@
               </w:rPr>
               <w:t xml:space="preserve">Folder </w:t>
             </w:r>
-            <w:bookmarkStart w:id="0" w:name="_GoBack"/>
-            <w:bookmarkEnd w:id="0"/>
             <w:r>
               <w:rPr>
                 <w:sz w:val="24"/>
@@ -127,12 +119,6 @@
         </w:tc>
       </w:tr>
       <w:tr>
-        <w:tblPrEx>
-          <w:tblCellMar>
-            <w:top w:w="0" w:type="dxa"/>
-            <w:bottom w:w="0" w:type="dxa"/>
-          </w:tblCellMar>
-        </w:tblPrEx>
         <w:trPr>
           <w:trHeight w:val="900"/>
         </w:trPr>
@@ -185,12 +171,64 @@
                 <w:szCs w:val="24"/>
               </w:rPr>
             </w:pPr>
+          </w:p>
+          <w:p>
+            <w:pPr>
+              <w:jc w:val="center"/>
+              <w:rPr>
+                <w:sz w:val="24"/>
+                <w:szCs w:val="24"/>
+              </w:rPr>
+            </w:pPr>
+          </w:p>
+          <w:p>
+            <w:pPr>
+              <w:jc w:val="center"/>
+              <w:rPr>
+                <w:sz w:val="24"/>
+                <w:szCs w:val="24"/>
+              </w:rPr>
+            </w:pPr>
+          </w:p>
+          <w:p>
+            <w:pPr>
+              <w:jc w:val="center"/>
+              <w:rPr>
+                <w:sz w:val="24"/>
+                <w:szCs w:val="24"/>
+              </w:rPr>
+            </w:pPr>
             <w:r>
               <w:rPr>
                 <w:sz w:val="24"/>
                 <w:szCs w:val="24"/>
               </w:rPr>
               <w:t>SRS</w:t>
+            </w:r>
+          </w:p>
+          <w:p>
+            <w:pPr>
+              <w:jc w:val="center"/>
+              <w:rPr>
+                <w:sz w:val="24"/>
+                <w:szCs w:val="24"/>
+              </w:rPr>
+            </w:pPr>
+          </w:p>
+          <w:p>
+            <w:pPr>
+              <w:jc w:val="center"/>
+              <w:rPr>
+                <w:sz w:val="24"/>
+                <w:szCs w:val="24"/>
+              </w:rPr>
+            </w:pPr>
+            <w:r>
+              <w:rPr>
+                <w:sz w:val="24"/>
+                <w:szCs w:val="24"/>
+              </w:rPr>
+              <w:t>RTM</w:t>
             </w:r>
           </w:p>
         </w:tc>
@@ -227,8 +265,76 @@
                 <w:sz w:val="24"/>
                 <w:szCs w:val="24"/>
               </w:rPr>
+              <w:t>CR-01.docx</w:t>
+            </w:r>
+          </w:p>
+          <w:p>
+            <w:pPr>
+              <w:jc w:val="center"/>
+              <w:rPr>
+                <w:sz w:val="24"/>
+                <w:szCs w:val="24"/>
+              </w:rPr>
+            </w:pPr>
+            <w:r>
+              <w:rPr>
+                <w:sz w:val="24"/>
+                <w:szCs w:val="24"/>
+              </w:rPr>
+              <w:t xml:space="preserve">SIQ.xlsm </w:t>
+            </w:r>
+          </w:p>
+          <w:p>
+            <w:pPr>
+              <w:jc w:val="center"/>
+              <w:rPr>
+                <w:sz w:val="24"/>
+                <w:szCs w:val="24"/>
+              </w:rPr>
+            </w:pPr>
+          </w:p>
+          <w:p>
+            <w:pPr>
+              <w:jc w:val="center"/>
+              <w:rPr>
+                <w:sz w:val="24"/>
+                <w:szCs w:val="24"/>
+              </w:rPr>
+            </w:pPr>
+            <w:r>
+              <w:rPr>
+                <w:sz w:val="24"/>
+                <w:szCs w:val="24"/>
+              </w:rPr>
               <w:t>SRS.docx</w:t>
             </w:r>
+          </w:p>
+          <w:p>
+            <w:pPr>
+              <w:jc w:val="center"/>
+              <w:rPr>
+                <w:sz w:val="24"/>
+                <w:szCs w:val="24"/>
+              </w:rPr>
+            </w:pPr>
+          </w:p>
+          <w:p>
+            <w:pPr>
+              <w:jc w:val="center"/>
+              <w:rPr>
+                <w:sz w:val="24"/>
+                <w:szCs w:val="24"/>
+              </w:rPr>
+            </w:pPr>
+            <w:r>
+              <w:rPr>
+                <w:sz w:val="24"/>
+                <w:szCs w:val="24"/>
+              </w:rPr>
+              <w:t>RTM.xls</w:t>
+            </w:r>
+            <w:bookmarkStart w:id="0" w:name="_GoBack"/>
+            <w:bookmarkEnd w:id="0"/>
           </w:p>
         </w:tc>
         <w:tc>
@@ -270,12 +376,6 @@
         </w:tc>
       </w:tr>
       <w:tr>
-        <w:tblPrEx>
-          <w:tblCellMar>
-            <w:top w:w="0" w:type="dxa"/>
-            <w:bottom w:w="0" w:type="dxa"/>
-          </w:tblCellMar>
-        </w:tblPrEx>
         <w:trPr>
           <w:trHeight w:val="1365"/>
         </w:trPr>
@@ -537,6 +637,7 @@
     <w:lsdException w:name="HTML Sample" w:semiHidden="1" w:unhideWhenUsed="1"/>
     <w:lsdException w:name="HTML Typewriter" w:semiHidden="1" w:unhideWhenUsed="1"/>
     <w:lsdException w:name="HTML Variable" w:semiHidden="1" w:unhideWhenUsed="1"/>
+    <w:lsdException w:name="Normal Table" w:semiHidden="1" w:unhideWhenUsed="1"/>
     <w:lsdException w:name="annotation subject" w:semiHidden="1" w:unhideWhenUsed="1"/>
     <w:lsdException w:name="No List" w:semiHidden="1" w:unhideWhenUsed="1"/>
     <w:lsdException w:name="Outline List 1" w:semiHidden="1" w:unhideWhenUsed="1"/>
@@ -583,8 +684,10 @@
     <w:lsdException w:name="Table Subtle 2" w:semiHidden="1" w:unhideWhenUsed="1"/>
     <w:lsdException w:name="Table Web 1" w:semiHidden="1" w:unhideWhenUsed="1"/>
     <w:lsdException w:name="Table Web 2" w:semiHidden="1" w:unhideWhenUsed="1"/>
+    <w:lsdException w:name="Table Web 3" w:semiHidden="1" w:unhideWhenUsed="1"/>
     <w:lsdException w:name="Balloon Text" w:semiHidden="1" w:unhideWhenUsed="1"/>
     <w:lsdException w:name="Table Grid" w:uiPriority="39"/>
+    <w:lsdException w:name="Table Theme" w:semiHidden="1" w:unhideWhenUsed="1"/>
     <w:lsdException w:name="Placeholder Text" w:semiHidden="1"/>
     <w:lsdException w:name="No Spacing" w:uiPriority="1" w:qFormat="1"/>
     <w:lsdException w:name="Light Shading" w:uiPriority="60"/>

</xml_diff>

<commit_message>
Updating Folders, Adding Codes
</commit_message>
<xml_diff>
--- a/CI List.docx
+++ b/CI List.docx
@@ -333,8 +333,6 @@
               </w:rPr>
               <w:t>RTM.xls</w:t>
             </w:r>
-            <w:bookmarkStart w:id="0" w:name="_GoBack"/>
-            <w:bookmarkEnd w:id="0"/>
           </w:p>
         </w:tc>
         <w:tc>
@@ -494,6 +492,424 @@
                 <w:szCs w:val="24"/>
               </w:rPr>
               <w:t>Project-Management Folder Contains all the data required to manage the product and keep tracking of the development cycle.</w:t>
+            </w:r>
+          </w:p>
+        </w:tc>
+      </w:tr>
+      <w:tr>
+        <w:trPr>
+          <w:trHeight w:val="1365"/>
+        </w:trPr>
+        <w:tc>
+          <w:tcPr>
+            <w:tcW w:w="2429" w:type="dxa"/>
+          </w:tcPr>
+          <w:p>
+            <w:pPr>
+              <w:jc w:val="center"/>
+              <w:rPr>
+                <w:sz w:val="24"/>
+                <w:szCs w:val="24"/>
+              </w:rPr>
+            </w:pPr>
+          </w:p>
+          <w:p>
+            <w:pPr>
+              <w:jc w:val="center"/>
+              <w:rPr>
+                <w:sz w:val="24"/>
+                <w:szCs w:val="24"/>
+              </w:rPr>
+            </w:pPr>
+            <w:r>
+              <w:rPr>
+                <w:sz w:val="24"/>
+                <w:szCs w:val="24"/>
+              </w:rPr>
+              <w:t>Application</w:t>
+            </w:r>
+          </w:p>
+        </w:tc>
+        <w:tc>
+          <w:tcPr>
+            <w:tcW w:w="1531" w:type="dxa"/>
+          </w:tcPr>
+          <w:p>
+            <w:pPr>
+              <w:jc w:val="center"/>
+              <w:rPr>
+                <w:sz w:val="24"/>
+                <w:szCs w:val="24"/>
+              </w:rPr>
+            </w:pPr>
+          </w:p>
+          <w:p>
+            <w:pPr>
+              <w:jc w:val="center"/>
+              <w:rPr>
+                <w:sz w:val="24"/>
+                <w:szCs w:val="24"/>
+              </w:rPr>
+            </w:pPr>
+            <w:r>
+              <w:rPr>
+                <w:sz w:val="24"/>
+                <w:szCs w:val="24"/>
+              </w:rPr>
+              <w:t>Code</w:t>
+            </w:r>
+          </w:p>
+        </w:tc>
+        <w:tc>
+          <w:tcPr>
+            <w:tcW w:w="3120" w:type="dxa"/>
+          </w:tcPr>
+          <w:p>
+            <w:pPr>
+              <w:jc w:val="center"/>
+              <w:rPr>
+                <w:sz w:val="24"/>
+                <w:szCs w:val="24"/>
+              </w:rPr>
+            </w:pPr>
+          </w:p>
+          <w:p>
+            <w:pPr>
+              <w:jc w:val="center"/>
+              <w:rPr>
+                <w:sz w:val="24"/>
+                <w:szCs w:val="24"/>
+              </w:rPr>
+            </w:pPr>
+            <w:r>
+              <w:rPr>
+                <w:sz w:val="24"/>
+                <w:szCs w:val="24"/>
+              </w:rPr>
+              <w:t>APP_CDD.doc</w:t>
+            </w:r>
+          </w:p>
+          <w:p>
+            <w:pPr>
+              <w:jc w:val="center"/>
+              <w:rPr>
+                <w:sz w:val="24"/>
+                <w:szCs w:val="24"/>
+              </w:rPr>
+            </w:pPr>
+          </w:p>
+        </w:tc>
+        <w:tc>
+          <w:tcPr>
+            <w:tcW w:w="3990" w:type="dxa"/>
+          </w:tcPr>
+          <w:p>
+            <w:pPr>
+              <w:jc w:val="center"/>
+              <w:rPr>
+                <w:sz w:val="24"/>
+                <w:szCs w:val="24"/>
+              </w:rPr>
+            </w:pPr>
+          </w:p>
+          <w:p>
+            <w:pPr>
+              <w:jc w:val="center"/>
+              <w:rPr>
+                <w:sz w:val="24"/>
+                <w:szCs w:val="24"/>
+              </w:rPr>
+            </w:pPr>
+            <w:r>
+              <w:rPr>
+                <w:sz w:val="24"/>
+                <w:szCs w:val="24"/>
+              </w:rPr>
+              <w:t>This folder contains the CDD of the application and the written code.</w:t>
+            </w:r>
+          </w:p>
+        </w:tc>
+      </w:tr>
+      <w:tr>
+        <w:trPr>
+          <w:trHeight w:val="1365"/>
+        </w:trPr>
+        <w:tc>
+          <w:tcPr>
+            <w:tcW w:w="2429" w:type="dxa"/>
+          </w:tcPr>
+          <w:p>
+            <w:pPr>
+              <w:jc w:val="center"/>
+              <w:rPr>
+                <w:sz w:val="24"/>
+                <w:szCs w:val="24"/>
+              </w:rPr>
+            </w:pPr>
+          </w:p>
+          <w:p>
+            <w:pPr>
+              <w:jc w:val="center"/>
+              <w:rPr>
+                <w:sz w:val="24"/>
+                <w:szCs w:val="24"/>
+              </w:rPr>
+            </w:pPr>
+          </w:p>
+          <w:p>
+            <w:pPr>
+              <w:jc w:val="center"/>
+              <w:rPr>
+                <w:sz w:val="24"/>
+                <w:szCs w:val="24"/>
+              </w:rPr>
+            </w:pPr>
+            <w:r>
+              <w:rPr>
+                <w:sz w:val="24"/>
+                <w:szCs w:val="24"/>
+              </w:rPr>
+              <w:t>Components</w:t>
+            </w:r>
+          </w:p>
+        </w:tc>
+        <w:tc>
+          <w:tcPr>
+            <w:tcW w:w="1531" w:type="dxa"/>
+          </w:tcPr>
+          <w:p>
+            <w:pPr>
+              <w:jc w:val="center"/>
+              <w:rPr>
+                <w:sz w:val="24"/>
+                <w:szCs w:val="24"/>
+              </w:rPr>
+            </w:pPr>
+            <w:r>
+              <w:rPr>
+                <w:sz w:val="24"/>
+                <w:szCs w:val="24"/>
+              </w:rPr>
+              <w:t>DC MOTOR</w:t>
+            </w:r>
+          </w:p>
+          <w:p>
+            <w:pPr>
+              <w:jc w:val="center"/>
+              <w:rPr>
+                <w:sz w:val="24"/>
+                <w:szCs w:val="24"/>
+              </w:rPr>
+            </w:pPr>
+            <w:r>
+              <w:rPr>
+                <w:sz w:val="24"/>
+                <w:szCs w:val="24"/>
+              </w:rPr>
+              <w:t>DIO</w:t>
+            </w:r>
+          </w:p>
+          <w:p>
+            <w:pPr>
+              <w:jc w:val="center"/>
+              <w:rPr>
+                <w:sz w:val="24"/>
+                <w:szCs w:val="24"/>
+              </w:rPr>
+            </w:pPr>
+            <w:r>
+              <w:rPr>
+                <w:sz w:val="24"/>
+                <w:szCs w:val="24"/>
+              </w:rPr>
+              <w:t>PWM</w:t>
+            </w:r>
+          </w:p>
+          <w:p>
+            <w:pPr>
+              <w:jc w:val="center"/>
+              <w:rPr>
+                <w:sz w:val="24"/>
+                <w:szCs w:val="24"/>
+              </w:rPr>
+            </w:pPr>
+            <w:r>
+              <w:rPr>
+                <w:sz w:val="24"/>
+                <w:szCs w:val="24"/>
+              </w:rPr>
+              <w:t>SWITCH</w:t>
+            </w:r>
+          </w:p>
+        </w:tc>
+        <w:tc>
+          <w:tcPr>
+            <w:tcW w:w="3120" w:type="dxa"/>
+          </w:tcPr>
+          <w:p>
+            <w:pPr>
+              <w:jc w:val="center"/>
+              <w:rPr>
+                <w:sz w:val="24"/>
+                <w:szCs w:val="24"/>
+              </w:rPr>
+            </w:pPr>
+          </w:p>
+          <w:p>
+            <w:pPr>
+              <w:jc w:val="center"/>
+              <w:rPr>
+                <w:sz w:val="24"/>
+                <w:szCs w:val="24"/>
+              </w:rPr>
+            </w:pPr>
+            <w:r>
+              <w:rPr>
+                <w:sz w:val="24"/>
+                <w:szCs w:val="24"/>
+              </w:rPr>
+              <w:t>Codes and CDD of each document</w:t>
+            </w:r>
+          </w:p>
+        </w:tc>
+        <w:tc>
+          <w:tcPr>
+            <w:tcW w:w="3990" w:type="dxa"/>
+          </w:tcPr>
+          <w:p>
+            <w:pPr>
+              <w:jc w:val="center"/>
+              <w:rPr>
+                <w:sz w:val="24"/>
+                <w:szCs w:val="24"/>
+              </w:rPr>
+            </w:pPr>
+            <w:r>
+              <w:rPr>
+                <w:sz w:val="24"/>
+                <w:szCs w:val="24"/>
+              </w:rPr>
+              <w:t>This folder contains the components folders that contains their codes and CDDs.</w:t>
+            </w:r>
+          </w:p>
+        </w:tc>
+      </w:tr>
+      <w:tr>
+        <w:trPr>
+          <w:trHeight w:val="1365"/>
+        </w:trPr>
+        <w:tc>
+          <w:tcPr>
+            <w:tcW w:w="2429" w:type="dxa"/>
+          </w:tcPr>
+          <w:p>
+            <w:pPr>
+              <w:jc w:val="center"/>
+              <w:rPr>
+                <w:sz w:val="24"/>
+                <w:szCs w:val="24"/>
+              </w:rPr>
+            </w:pPr>
+          </w:p>
+          <w:p>
+            <w:pPr>
+              <w:jc w:val="center"/>
+              <w:rPr>
+                <w:sz w:val="24"/>
+                <w:szCs w:val="24"/>
+              </w:rPr>
+            </w:pPr>
+            <w:r>
+              <w:rPr>
+                <w:sz w:val="24"/>
+                <w:szCs w:val="24"/>
+              </w:rPr>
+              <w:t>High Level Design</w:t>
+            </w:r>
+          </w:p>
+        </w:tc>
+        <w:tc>
+          <w:tcPr>
+            <w:tcW w:w="1531" w:type="dxa"/>
+          </w:tcPr>
+          <w:p>
+            <w:pPr>
+              <w:jc w:val="center"/>
+              <w:rPr>
+                <w:sz w:val="24"/>
+                <w:szCs w:val="24"/>
+              </w:rPr>
+            </w:pPr>
+          </w:p>
+          <w:p>
+            <w:pPr>
+              <w:jc w:val="center"/>
+              <w:rPr>
+                <w:sz w:val="24"/>
+                <w:szCs w:val="24"/>
+              </w:rPr>
+            </w:pPr>
+          </w:p>
+        </w:tc>
+        <w:tc>
+          <w:tcPr>
+            <w:tcW w:w="3120" w:type="dxa"/>
+          </w:tcPr>
+          <w:p>
+            <w:pPr>
+              <w:jc w:val="center"/>
+              <w:rPr>
+                <w:sz w:val="24"/>
+                <w:szCs w:val="24"/>
+              </w:rPr>
+            </w:pPr>
+          </w:p>
+          <w:p>
+            <w:pPr>
+              <w:jc w:val="center"/>
+              <w:rPr>
+                <w:sz w:val="24"/>
+                <w:szCs w:val="24"/>
+              </w:rPr>
+            </w:pPr>
+            <w:r>
+              <w:rPr>
+                <w:sz w:val="24"/>
+                <w:szCs w:val="24"/>
+              </w:rPr>
+              <w:t>HLD.doc</w:t>
+            </w:r>
+          </w:p>
+        </w:tc>
+        <w:tc>
+          <w:tcPr>
+            <w:tcW w:w="3990" w:type="dxa"/>
+          </w:tcPr>
+          <w:p>
+            <w:pPr>
+              <w:jc w:val="center"/>
+              <w:rPr>
+                <w:sz w:val="24"/>
+                <w:szCs w:val="24"/>
+              </w:rPr>
+            </w:pPr>
+          </w:p>
+          <w:p>
+            <w:pPr>
+              <w:jc w:val="center"/>
+              <w:rPr>
+                <w:sz w:val="24"/>
+                <w:szCs w:val="24"/>
+              </w:rPr>
+            </w:pPr>
+            <w:bookmarkStart w:id="0" w:name="_GoBack"/>
+            <w:bookmarkEnd w:id="0"/>
+            <w:r>
+              <w:rPr>
+                <w:sz w:val="24"/>
+                <w:szCs w:val="24"/>
+              </w:rPr>
+              <w:t>This folder contains the high level design documents of the project.</w:t>
             </w:r>
           </w:p>
         </w:tc>

</xml_diff>